<commit_message>
2019/3/12 refined camera calibration mod
</commit_message>
<xml_diff>
--- a/document/lens distortion.docx
+++ b/document/lens distortion.docx
@@ -24,8 +24,6 @@
       <w:r>
         <w:t>)</w:t>
       </w:r>
-      <w:bookmarkStart w:id="0" w:name="_GoBack"/>
-      <w:bookmarkEnd w:id="0"/>
     </w:p>
     <w:p>
       <w:pPr>
@@ -49,7 +47,1032 @@
         <w:t>透镜由于制造精度以及组装工艺的偏差会引入畸变，导致原始图像的失真。镜头的畸变分为径向畸变和切向畸变两类。</w:t>
       </w:r>
     </w:p>
-    <w:p/>
+    <w:p>
+      <w:r>
+        <w:rPr>
+          <w:rFonts w:hint="eastAsia"/>
+        </w:rPr>
+        <w:t xml:space="preserve"> </w:t>
+      </w:r>
+      <w:r>
+        <w:t xml:space="preserve">   </w:t>
+      </w:r>
+      <w:r>
+        <w:rPr>
+          <w:rFonts w:hint="eastAsia"/>
+        </w:rPr>
+        <w:t>摄像机成像过程中产生的非线性</w:t>
+      </w:r>
+      <w:r>
+        <w:rPr>
+          <w:rFonts w:hint="eastAsia"/>
+        </w:rPr>
+        <w:t>畸变</w:t>
+      </w:r>
+      <w:r>
+        <w:rPr>
+          <w:rFonts w:hint="eastAsia"/>
+        </w:rPr>
+        <w:t>主要来源于如下几个方面：</w:t>
+      </w:r>
+    </w:p>
+    <w:p>
+      <w:pPr>
+        <w:pStyle w:val="a8"/>
+        <w:numPr>
+          <w:ilvl w:val="0"/>
+          <w:numId w:val="1"/>
+        </w:numPr>
+        <w:ind w:firstLineChars="0"/>
+      </w:pPr>
+      <w:r>
+        <w:rPr>
+          <w:rFonts w:hint="eastAsia"/>
+        </w:rPr>
+        <w:t>CCD的制造误差，使得像素点间距</w:t>
+      </w:r>
+      <m:oMath>
+        <m:r>
+          <m:rPr>
+            <m:sty m:val="p"/>
+          </m:rPr>
+          <w:rPr>
+            <w:rFonts w:ascii="Cambria Math" w:hAnsi="Cambria Math" w:hint="eastAsia"/>
+          </w:rPr>
+          <m:t>d</m:t>
+        </m:r>
+        <m:r>
+          <m:rPr>
+            <m:sty m:val="p"/>
+          </m:rPr>
+          <w:rPr>
+            <w:rFonts w:ascii="Cambria Math" w:hAnsi="Cambria Math"/>
+          </w:rPr>
+          <m:t>x</m:t>
+        </m:r>
+        <m:r>
+          <m:rPr>
+            <m:sty m:val="p"/>
+          </m:rPr>
+          <w:rPr>
+            <w:rFonts w:ascii="Cambria Math" w:hAnsi="Cambria Math" w:hint="eastAsia"/>
+          </w:rPr>
+          <m:t>、</m:t>
+        </m:r>
+        <m:r>
+          <m:rPr>
+            <m:sty m:val="p"/>
+          </m:rPr>
+          <w:rPr>
+            <w:rFonts w:ascii="Cambria Math" w:hAnsi="Cambria Math" w:hint="eastAsia"/>
+          </w:rPr>
+          <m:t>dy</m:t>
+        </m:r>
+      </m:oMath>
+      <w:r>
+        <w:rPr>
+          <w:rFonts w:hint="eastAsia"/>
+        </w:rPr>
+        <w:t>不完全相同</w:t>
+      </w:r>
+    </w:p>
+    <w:p>
+      <w:pPr>
+        <w:pStyle w:val="a8"/>
+        <w:numPr>
+          <w:ilvl w:val="0"/>
+          <w:numId w:val="1"/>
+        </w:numPr>
+        <w:ind w:firstLineChars="0"/>
+      </w:pPr>
+      <w:r>
+        <w:rPr>
+          <w:rFonts w:hint="eastAsia"/>
+        </w:rPr>
+        <w:t>镜头中的镜面曲面误差</w:t>
+      </w:r>
+    </w:p>
+    <w:p>
+      <w:pPr>
+        <w:pStyle w:val="a8"/>
+        <w:numPr>
+          <w:ilvl w:val="0"/>
+          <w:numId w:val="1"/>
+        </w:numPr>
+        <w:ind w:firstLineChars="0"/>
+      </w:pPr>
+      <w:r>
+        <w:rPr>
+          <w:rFonts w:hint="eastAsia"/>
+        </w:rPr>
+        <w:t>镜头中各镜片间的轴向间距</w:t>
+      </w:r>
+    </w:p>
+    <w:p>
+      <w:pPr>
+        <w:ind w:firstLineChars="200" w:firstLine="420"/>
+        <w:rPr>
+          <w:rFonts w:hint="eastAsia"/>
+        </w:rPr>
+      </w:pPr>
+      <w:r>
+        <w:rPr>
+          <w:rFonts w:hint="eastAsia"/>
+        </w:rPr>
+        <w:t>其中镜头镜片组合间距误差产生的形变最严重。上述各因素产生的非线性形变综合效果可以用以下的数学模型来表示：</w:t>
+      </w:r>
+    </w:p>
+    <w:p>
+      <w:pPr>
+        <w:ind w:firstLineChars="200" w:firstLine="420"/>
+      </w:pPr>
+      <m:oMathPara>
+        <m:oMath>
+          <m:sSub>
+            <m:sSubPr>
+              <m:ctrlPr>
+                <w:rPr>
+                  <w:rFonts w:ascii="Cambria Math" w:hAnsi="Cambria Math"/>
+                </w:rPr>
+              </m:ctrlPr>
+            </m:sSubPr>
+            <m:e>
+              <m:r>
+                <w:rPr>
+                  <w:rFonts w:ascii="Cambria Math" w:hAnsi="Cambria Math"/>
+                </w:rPr>
+                <m:t>δ</m:t>
+              </m:r>
+            </m:e>
+            <m:sub>
+              <m:r>
+                <w:rPr>
+                  <w:rFonts w:ascii="Cambria Math" w:hAnsi="Cambria Math" w:hint="eastAsia"/>
+                </w:rPr>
+                <m:t>x</m:t>
+              </m:r>
+            </m:sub>
+          </m:sSub>
+          <m:r>
+            <w:rPr>
+              <w:rFonts w:ascii="Cambria Math" w:hAnsi="Cambria Math"/>
+            </w:rPr>
+            <m:t>=</m:t>
+          </m:r>
+          <m:sSub>
+            <m:sSubPr>
+              <m:ctrlPr>
+                <w:rPr>
+                  <w:rFonts w:ascii="Cambria Math" w:hAnsi="Cambria Math"/>
+                  <w:i/>
+                </w:rPr>
+              </m:ctrlPr>
+            </m:sSubPr>
+            <m:e>
+              <m:r>
+                <w:rPr>
+                  <w:rFonts w:ascii="Cambria Math" w:hAnsi="Cambria Math"/>
+                </w:rPr>
+                <m:t>k</m:t>
+              </m:r>
+            </m:e>
+            <m:sub>
+              <m:r>
+                <w:rPr>
+                  <w:rFonts w:ascii="Cambria Math" w:hAnsi="Cambria Math"/>
+                </w:rPr>
+                <m:t>1</m:t>
+              </m:r>
+            </m:sub>
+          </m:sSub>
+          <m:r>
+            <w:rPr>
+              <w:rFonts w:ascii="Cambria Math" w:hAnsi="Cambria Math"/>
+            </w:rPr>
+            <m:t>x</m:t>
+          </m:r>
+          <m:d>
+            <m:dPr>
+              <m:ctrlPr>
+                <w:rPr>
+                  <w:rFonts w:ascii="Cambria Math" w:hAnsi="Cambria Math"/>
+                  <w:i/>
+                </w:rPr>
+              </m:ctrlPr>
+            </m:dPr>
+            <m:e>
+              <m:sSup>
+                <m:sSupPr>
+                  <m:ctrlPr>
+                    <w:rPr>
+                      <w:rFonts w:ascii="Cambria Math" w:hAnsi="Cambria Math"/>
+                      <w:i/>
+                    </w:rPr>
+                  </m:ctrlPr>
+                </m:sSupPr>
+                <m:e>
+                  <m:r>
+                    <w:rPr>
+                      <w:rFonts w:ascii="Cambria Math" w:hAnsi="Cambria Math"/>
+                    </w:rPr>
+                    <m:t>x</m:t>
+                  </m:r>
+                </m:e>
+                <m:sup>
+                  <m:r>
+                    <w:rPr>
+                      <w:rFonts w:ascii="Cambria Math" w:hAnsi="Cambria Math"/>
+                    </w:rPr>
+                    <m:t>2</m:t>
+                  </m:r>
+                </m:sup>
+              </m:sSup>
+              <m:r>
+                <w:rPr>
+                  <w:rFonts w:ascii="Cambria Math" w:hAnsi="Cambria Math"/>
+                </w:rPr>
+                <m:t>+</m:t>
+              </m:r>
+              <m:sSup>
+                <m:sSupPr>
+                  <m:ctrlPr>
+                    <w:rPr>
+                      <w:rFonts w:ascii="Cambria Math" w:hAnsi="Cambria Math"/>
+                      <w:i/>
+                    </w:rPr>
+                  </m:ctrlPr>
+                </m:sSupPr>
+                <m:e>
+                  <m:r>
+                    <w:rPr>
+                      <w:rFonts w:ascii="Cambria Math" w:hAnsi="Cambria Math"/>
+                    </w:rPr>
+                    <m:t>y</m:t>
+                  </m:r>
+                </m:e>
+                <m:sup>
+                  <m:r>
+                    <w:rPr>
+                      <w:rFonts w:ascii="Cambria Math" w:hAnsi="Cambria Math"/>
+                    </w:rPr>
+                    <m:t>2</m:t>
+                  </m:r>
+                </m:sup>
+              </m:sSup>
+            </m:e>
+          </m:d>
+          <m:r>
+            <w:rPr>
+              <w:rFonts w:ascii="Cambria Math" w:hAnsi="Cambria Math"/>
+            </w:rPr>
+            <m:t>+</m:t>
+          </m:r>
+          <m:d>
+            <m:dPr>
+              <m:ctrlPr>
+                <w:rPr>
+                  <w:rFonts w:ascii="Cambria Math" w:hAnsi="Cambria Math"/>
+                  <w:i/>
+                </w:rPr>
+              </m:ctrlPr>
+            </m:dPr>
+            <m:e>
+              <m:sSub>
+                <m:sSubPr>
+                  <m:ctrlPr>
+                    <w:rPr>
+                      <w:rFonts w:ascii="Cambria Math" w:hAnsi="Cambria Math"/>
+                      <w:i/>
+                    </w:rPr>
+                  </m:ctrlPr>
+                </m:sSubPr>
+                <m:e>
+                  <m:r>
+                    <w:rPr>
+                      <w:rFonts w:ascii="Cambria Math" w:hAnsi="Cambria Math"/>
+                    </w:rPr>
+                    <m:t>p</m:t>
+                  </m:r>
+                </m:e>
+                <m:sub>
+                  <m:r>
+                    <w:rPr>
+                      <w:rFonts w:ascii="Cambria Math" w:hAnsi="Cambria Math"/>
+                    </w:rPr>
+                    <m:t>1</m:t>
+                  </m:r>
+                </m:sub>
+              </m:sSub>
+              <m:d>
+                <m:dPr>
+                  <m:ctrlPr>
+                    <w:rPr>
+                      <w:rFonts w:ascii="Cambria Math" w:hAnsi="Cambria Math"/>
+                      <w:i/>
+                    </w:rPr>
+                  </m:ctrlPr>
+                </m:dPr>
+                <m:e>
+                  <m:r>
+                    <w:rPr>
+                      <w:rFonts w:ascii="Cambria Math" w:hAnsi="Cambria Math"/>
+                    </w:rPr>
+                    <m:t>3</m:t>
+                  </m:r>
+                  <m:sSup>
+                    <m:sSupPr>
+                      <m:ctrlPr>
+                        <w:rPr>
+                          <w:rFonts w:ascii="Cambria Math" w:hAnsi="Cambria Math"/>
+                          <w:i/>
+                        </w:rPr>
+                      </m:ctrlPr>
+                    </m:sSupPr>
+                    <m:e>
+                      <m:r>
+                        <w:rPr>
+                          <w:rFonts w:ascii="Cambria Math" w:hAnsi="Cambria Math"/>
+                        </w:rPr>
+                        <m:t>x</m:t>
+                      </m:r>
+                    </m:e>
+                    <m:sup>
+                      <m:r>
+                        <w:rPr>
+                          <w:rFonts w:ascii="Cambria Math" w:hAnsi="Cambria Math"/>
+                        </w:rPr>
+                        <m:t>2</m:t>
+                      </m:r>
+                    </m:sup>
+                  </m:sSup>
+                  <m:r>
+                    <w:rPr>
+                      <w:rFonts w:ascii="Cambria Math" w:hAnsi="Cambria Math"/>
+                    </w:rPr>
+                    <m:t>+</m:t>
+                  </m:r>
+                  <m:sSup>
+                    <m:sSupPr>
+                      <m:ctrlPr>
+                        <w:rPr>
+                          <w:rFonts w:ascii="Cambria Math" w:hAnsi="Cambria Math"/>
+                          <w:i/>
+                        </w:rPr>
+                      </m:ctrlPr>
+                    </m:sSupPr>
+                    <m:e>
+                      <m:r>
+                        <w:rPr>
+                          <w:rFonts w:ascii="Cambria Math" w:hAnsi="Cambria Math"/>
+                        </w:rPr>
+                        <m:t>y</m:t>
+                      </m:r>
+                    </m:e>
+                    <m:sup>
+                      <m:r>
+                        <w:rPr>
+                          <w:rFonts w:ascii="Cambria Math" w:hAnsi="Cambria Math"/>
+                        </w:rPr>
+                        <m:t>2</m:t>
+                      </m:r>
+                    </m:sup>
+                  </m:sSup>
+                </m:e>
+              </m:d>
+              <m:r>
+                <w:rPr>
+                  <w:rFonts w:ascii="Cambria Math" w:hAnsi="Cambria Math"/>
+                </w:rPr>
+                <m:t>+2</m:t>
+              </m:r>
+              <m:sSub>
+                <m:sSubPr>
+                  <m:ctrlPr>
+                    <w:rPr>
+                      <w:rFonts w:ascii="Cambria Math" w:hAnsi="Cambria Math"/>
+                      <w:i/>
+                    </w:rPr>
+                  </m:ctrlPr>
+                </m:sSubPr>
+                <m:e>
+                  <m:r>
+                    <w:rPr>
+                      <w:rFonts w:ascii="Cambria Math" w:hAnsi="Cambria Math"/>
+                    </w:rPr>
+                    <m:t>p</m:t>
+                  </m:r>
+                </m:e>
+                <m:sub>
+                  <m:r>
+                    <w:rPr>
+                      <w:rFonts w:ascii="Cambria Math" w:hAnsi="Cambria Math"/>
+                    </w:rPr>
+                    <m:t>2</m:t>
+                  </m:r>
+                </m:sub>
+              </m:sSub>
+              <m:r>
+                <w:rPr>
+                  <w:rFonts w:ascii="Cambria Math" w:hAnsi="Cambria Math"/>
+                </w:rPr>
+                <m:t>xy</m:t>
+              </m:r>
+            </m:e>
+          </m:d>
+          <m:r>
+            <w:rPr>
+              <w:rFonts w:ascii="Cambria Math" w:hAnsi="Cambria Math"/>
+            </w:rPr>
+            <m:t>+</m:t>
+          </m:r>
+          <m:sSub>
+            <m:sSubPr>
+              <m:ctrlPr>
+                <w:rPr>
+                  <w:rFonts w:ascii="Cambria Math" w:hAnsi="Cambria Math"/>
+                  <w:i/>
+                </w:rPr>
+              </m:ctrlPr>
+            </m:sSubPr>
+            <m:e>
+              <m:r>
+                <w:rPr>
+                  <w:rFonts w:ascii="Cambria Math" w:hAnsi="Cambria Math"/>
+                </w:rPr>
+                <m:t>s</m:t>
+              </m:r>
+            </m:e>
+            <m:sub>
+              <m:r>
+                <w:rPr>
+                  <w:rFonts w:ascii="Cambria Math" w:hAnsi="Cambria Math"/>
+                </w:rPr>
+                <m:t>1</m:t>
+              </m:r>
+            </m:sub>
+          </m:sSub>
+          <m:d>
+            <m:dPr>
+              <m:ctrlPr>
+                <w:rPr>
+                  <w:rFonts w:ascii="Cambria Math" w:hAnsi="Cambria Math"/>
+                  <w:i/>
+                </w:rPr>
+              </m:ctrlPr>
+            </m:dPr>
+            <m:e>
+              <m:sSup>
+                <m:sSupPr>
+                  <m:ctrlPr>
+                    <w:rPr>
+                      <w:rFonts w:ascii="Cambria Math" w:hAnsi="Cambria Math"/>
+                      <w:i/>
+                    </w:rPr>
+                  </m:ctrlPr>
+                </m:sSupPr>
+                <m:e>
+                  <m:r>
+                    <w:rPr>
+                      <w:rFonts w:ascii="Cambria Math" w:hAnsi="Cambria Math"/>
+                    </w:rPr>
+                    <m:t>x</m:t>
+                  </m:r>
+                </m:e>
+                <m:sup>
+                  <m:r>
+                    <w:rPr>
+                      <w:rFonts w:ascii="Cambria Math" w:hAnsi="Cambria Math"/>
+                    </w:rPr>
+                    <m:t>2</m:t>
+                  </m:r>
+                </m:sup>
+              </m:sSup>
+              <m:r>
+                <w:rPr>
+                  <w:rFonts w:ascii="Cambria Math" w:hAnsi="Cambria Math"/>
+                </w:rPr>
+                <m:t>+</m:t>
+              </m:r>
+              <m:sSup>
+                <m:sSupPr>
+                  <m:ctrlPr>
+                    <w:rPr>
+                      <w:rFonts w:ascii="Cambria Math" w:hAnsi="Cambria Math"/>
+                      <w:i/>
+                    </w:rPr>
+                  </m:ctrlPr>
+                </m:sSupPr>
+                <m:e>
+                  <m:r>
+                    <w:rPr>
+                      <w:rFonts w:ascii="Cambria Math" w:hAnsi="Cambria Math"/>
+                    </w:rPr>
+                    <m:t>y</m:t>
+                  </m:r>
+                </m:e>
+                <m:sup>
+                  <m:r>
+                    <w:rPr>
+                      <w:rFonts w:ascii="Cambria Math" w:hAnsi="Cambria Math"/>
+                    </w:rPr>
+                    <m:t>2</m:t>
+                  </m:r>
+                </m:sup>
+              </m:sSup>
+            </m:e>
+          </m:d>
+        </m:oMath>
+      </m:oMathPara>
+    </w:p>
+    <w:p>
+      <w:pPr>
+        <w:ind w:firstLineChars="200" w:firstLine="420"/>
+        <w:rPr>
+          <w:rFonts w:hint="eastAsia"/>
+        </w:rPr>
+      </w:pPr>
+      <m:oMathPara>
+        <m:oMath>
+          <m:sSub>
+            <m:sSubPr>
+              <m:ctrlPr>
+                <w:rPr>
+                  <w:rFonts w:ascii="Cambria Math" w:hAnsi="Cambria Math"/>
+                </w:rPr>
+              </m:ctrlPr>
+            </m:sSubPr>
+            <m:e>
+              <m:r>
+                <w:rPr>
+                  <w:rFonts w:ascii="Cambria Math" w:hAnsi="Cambria Math"/>
+                </w:rPr>
+                <m:t>δ</m:t>
+              </m:r>
+            </m:e>
+            <m:sub>
+              <m:r>
+                <w:rPr>
+                  <w:rFonts w:ascii="Cambria Math" w:hAnsi="Cambria Math" w:hint="eastAsia"/>
+                </w:rPr>
+                <m:t>y</m:t>
+              </m:r>
+            </m:sub>
+          </m:sSub>
+          <m:r>
+            <w:rPr>
+              <w:rFonts w:ascii="Cambria Math" w:hAnsi="Cambria Math"/>
+            </w:rPr>
+            <m:t>=</m:t>
+          </m:r>
+          <m:sSub>
+            <m:sSubPr>
+              <m:ctrlPr>
+                <w:rPr>
+                  <w:rFonts w:ascii="Cambria Math" w:hAnsi="Cambria Math"/>
+                  <w:i/>
+                </w:rPr>
+              </m:ctrlPr>
+            </m:sSubPr>
+            <m:e>
+              <m:r>
+                <w:rPr>
+                  <w:rFonts w:ascii="Cambria Math" w:hAnsi="Cambria Math"/>
+                </w:rPr>
+                <m:t>k</m:t>
+              </m:r>
+            </m:e>
+            <m:sub>
+              <m:r>
+                <w:rPr>
+                  <w:rFonts w:ascii="Cambria Math" w:hAnsi="Cambria Math"/>
+                </w:rPr>
+                <m:t>2</m:t>
+              </m:r>
+            </m:sub>
+          </m:sSub>
+          <m:r>
+            <w:rPr>
+              <w:rFonts w:ascii="Cambria Math" w:hAnsi="Cambria Math"/>
+            </w:rPr>
+            <m:t>y</m:t>
+          </m:r>
+          <m:d>
+            <m:dPr>
+              <m:ctrlPr>
+                <w:rPr>
+                  <w:rFonts w:ascii="Cambria Math" w:hAnsi="Cambria Math"/>
+                  <w:i/>
+                </w:rPr>
+              </m:ctrlPr>
+            </m:dPr>
+            <m:e>
+              <m:sSup>
+                <m:sSupPr>
+                  <m:ctrlPr>
+                    <w:rPr>
+                      <w:rFonts w:ascii="Cambria Math" w:hAnsi="Cambria Math"/>
+                      <w:i/>
+                    </w:rPr>
+                  </m:ctrlPr>
+                </m:sSupPr>
+                <m:e>
+                  <m:r>
+                    <w:rPr>
+                      <w:rFonts w:ascii="Cambria Math" w:hAnsi="Cambria Math"/>
+                    </w:rPr>
+                    <m:t>x</m:t>
+                  </m:r>
+                </m:e>
+                <m:sup>
+                  <m:r>
+                    <w:rPr>
+                      <w:rFonts w:ascii="Cambria Math" w:hAnsi="Cambria Math"/>
+                    </w:rPr>
+                    <m:t>2</m:t>
+                  </m:r>
+                </m:sup>
+              </m:sSup>
+              <m:r>
+                <w:rPr>
+                  <w:rFonts w:ascii="Cambria Math" w:hAnsi="Cambria Math"/>
+                </w:rPr>
+                <m:t>+</m:t>
+              </m:r>
+              <m:sSup>
+                <m:sSupPr>
+                  <m:ctrlPr>
+                    <w:rPr>
+                      <w:rFonts w:ascii="Cambria Math" w:hAnsi="Cambria Math"/>
+                      <w:i/>
+                    </w:rPr>
+                  </m:ctrlPr>
+                </m:sSupPr>
+                <m:e>
+                  <m:r>
+                    <w:rPr>
+                      <w:rFonts w:ascii="Cambria Math" w:hAnsi="Cambria Math"/>
+                    </w:rPr>
+                    <m:t>y</m:t>
+                  </m:r>
+                </m:e>
+                <m:sup>
+                  <m:r>
+                    <w:rPr>
+                      <w:rFonts w:ascii="Cambria Math" w:hAnsi="Cambria Math"/>
+                    </w:rPr>
+                    <m:t>2</m:t>
+                  </m:r>
+                </m:sup>
+              </m:sSup>
+            </m:e>
+          </m:d>
+          <m:r>
+            <w:rPr>
+              <w:rFonts w:ascii="Cambria Math" w:hAnsi="Cambria Math"/>
+            </w:rPr>
+            <m:t>+</m:t>
+          </m:r>
+          <m:d>
+            <m:dPr>
+              <m:ctrlPr>
+                <w:rPr>
+                  <w:rFonts w:ascii="Cambria Math" w:hAnsi="Cambria Math"/>
+                  <w:i/>
+                </w:rPr>
+              </m:ctrlPr>
+            </m:dPr>
+            <m:e>
+              <m:sSub>
+                <m:sSubPr>
+                  <m:ctrlPr>
+                    <w:rPr>
+                      <w:rFonts w:ascii="Cambria Math" w:hAnsi="Cambria Math"/>
+                      <w:i/>
+                    </w:rPr>
+                  </m:ctrlPr>
+                </m:sSubPr>
+                <m:e>
+                  <m:r>
+                    <w:rPr>
+                      <w:rFonts w:ascii="Cambria Math" w:hAnsi="Cambria Math"/>
+                    </w:rPr>
+                    <m:t>p</m:t>
+                  </m:r>
+                </m:e>
+                <m:sub>
+                  <m:r>
+                    <w:rPr>
+                      <w:rFonts w:ascii="Cambria Math" w:hAnsi="Cambria Math"/>
+                    </w:rPr>
+                    <m:t>2</m:t>
+                  </m:r>
+                </m:sub>
+              </m:sSub>
+              <m:d>
+                <m:dPr>
+                  <m:ctrlPr>
+                    <w:rPr>
+                      <w:rFonts w:ascii="Cambria Math" w:hAnsi="Cambria Math"/>
+                      <w:i/>
+                    </w:rPr>
+                  </m:ctrlPr>
+                </m:dPr>
+                <m:e>
+                  <m:r>
+                    <w:rPr>
+                      <w:rFonts w:ascii="Cambria Math" w:hAnsi="Cambria Math"/>
+                    </w:rPr>
+                    <m:t>3</m:t>
+                  </m:r>
+                  <m:sSup>
+                    <m:sSupPr>
+                      <m:ctrlPr>
+                        <w:rPr>
+                          <w:rFonts w:ascii="Cambria Math" w:hAnsi="Cambria Math"/>
+                          <w:i/>
+                        </w:rPr>
+                      </m:ctrlPr>
+                    </m:sSupPr>
+                    <m:e>
+                      <m:r>
+                        <w:rPr>
+                          <w:rFonts w:ascii="Cambria Math" w:hAnsi="Cambria Math"/>
+                        </w:rPr>
+                        <m:t>x</m:t>
+                      </m:r>
+                    </m:e>
+                    <m:sup>
+                      <m:r>
+                        <w:rPr>
+                          <w:rFonts w:ascii="Cambria Math" w:hAnsi="Cambria Math"/>
+                        </w:rPr>
+                        <m:t>2</m:t>
+                      </m:r>
+                    </m:sup>
+                  </m:sSup>
+                  <m:r>
+                    <w:rPr>
+                      <w:rFonts w:ascii="Cambria Math" w:hAnsi="Cambria Math"/>
+                    </w:rPr>
+                    <m:t>+</m:t>
+                  </m:r>
+                  <m:sSup>
+                    <m:sSupPr>
+                      <m:ctrlPr>
+                        <w:rPr>
+                          <w:rFonts w:ascii="Cambria Math" w:hAnsi="Cambria Math"/>
+                          <w:i/>
+                        </w:rPr>
+                      </m:ctrlPr>
+                    </m:sSupPr>
+                    <m:e>
+                      <m:r>
+                        <w:rPr>
+                          <w:rFonts w:ascii="Cambria Math" w:hAnsi="Cambria Math"/>
+                        </w:rPr>
+                        <m:t>y</m:t>
+                      </m:r>
+                    </m:e>
+                    <m:sup>
+                      <m:r>
+                        <w:rPr>
+                          <w:rFonts w:ascii="Cambria Math" w:hAnsi="Cambria Math"/>
+                        </w:rPr>
+                        <m:t>2</m:t>
+                      </m:r>
+                    </m:sup>
+                  </m:sSup>
+                </m:e>
+              </m:d>
+              <m:r>
+                <w:rPr>
+                  <w:rFonts w:ascii="Cambria Math" w:hAnsi="Cambria Math"/>
+                </w:rPr>
+                <m:t>+2</m:t>
+              </m:r>
+              <m:sSub>
+                <m:sSubPr>
+                  <m:ctrlPr>
+                    <w:rPr>
+                      <w:rFonts w:ascii="Cambria Math" w:hAnsi="Cambria Math"/>
+                      <w:i/>
+                    </w:rPr>
+                  </m:ctrlPr>
+                </m:sSubPr>
+                <m:e>
+                  <m:r>
+                    <w:rPr>
+                      <w:rFonts w:ascii="Cambria Math" w:hAnsi="Cambria Math"/>
+                    </w:rPr>
+                    <m:t>p</m:t>
+                  </m:r>
+                </m:e>
+                <m:sub>
+                  <m:r>
+                    <w:rPr>
+                      <w:rFonts w:ascii="Cambria Math" w:hAnsi="Cambria Math"/>
+                    </w:rPr>
+                    <m:t>1</m:t>
+                  </m:r>
+                </m:sub>
+              </m:sSub>
+              <m:r>
+                <w:rPr>
+                  <w:rFonts w:ascii="Cambria Math" w:hAnsi="Cambria Math"/>
+                </w:rPr>
+                <m:t>xy</m:t>
+              </m:r>
+            </m:e>
+          </m:d>
+          <m:r>
+            <w:rPr>
+              <w:rFonts w:ascii="Cambria Math" w:hAnsi="Cambria Math"/>
+            </w:rPr>
+            <m:t>+</m:t>
+          </m:r>
+          <m:sSub>
+            <m:sSubPr>
+              <m:ctrlPr>
+                <w:rPr>
+                  <w:rFonts w:ascii="Cambria Math" w:hAnsi="Cambria Math"/>
+                  <w:i/>
+                </w:rPr>
+              </m:ctrlPr>
+            </m:sSubPr>
+            <m:e>
+              <m:r>
+                <w:rPr>
+                  <w:rFonts w:ascii="Cambria Math" w:hAnsi="Cambria Math"/>
+                </w:rPr>
+                <m:t>s</m:t>
+              </m:r>
+            </m:e>
+            <m:sub>
+              <m:r>
+                <w:rPr>
+                  <w:rFonts w:ascii="Cambria Math" w:hAnsi="Cambria Math"/>
+                </w:rPr>
+                <m:t>2</m:t>
+              </m:r>
+            </m:sub>
+          </m:sSub>
+          <m:d>
+            <m:dPr>
+              <m:ctrlPr>
+                <w:rPr>
+                  <w:rFonts w:ascii="Cambria Math" w:hAnsi="Cambria Math"/>
+                  <w:i/>
+                </w:rPr>
+              </m:ctrlPr>
+            </m:dPr>
+            <m:e>
+              <m:sSup>
+                <m:sSupPr>
+                  <m:ctrlPr>
+                    <w:rPr>
+                      <w:rFonts w:ascii="Cambria Math" w:hAnsi="Cambria Math"/>
+                      <w:i/>
+                    </w:rPr>
+                  </m:ctrlPr>
+                </m:sSupPr>
+                <m:e>
+                  <m:r>
+                    <w:rPr>
+                      <w:rFonts w:ascii="Cambria Math" w:hAnsi="Cambria Math"/>
+                    </w:rPr>
+                    <m:t>x</m:t>
+                  </m:r>
+                </m:e>
+                <m:sup>
+                  <m:r>
+                    <w:rPr>
+                      <w:rFonts w:ascii="Cambria Math" w:hAnsi="Cambria Math"/>
+                    </w:rPr>
+                    <m:t>2</m:t>
+                  </m:r>
+                </m:sup>
+              </m:sSup>
+              <m:r>
+                <w:rPr>
+                  <w:rFonts w:ascii="Cambria Math" w:hAnsi="Cambria Math"/>
+                </w:rPr>
+                <m:t>+</m:t>
+              </m:r>
+              <m:sSup>
+                <m:sSupPr>
+                  <m:ctrlPr>
+                    <w:rPr>
+                      <w:rFonts w:ascii="Cambria Math" w:hAnsi="Cambria Math"/>
+                      <w:i/>
+                    </w:rPr>
+                  </m:ctrlPr>
+                </m:sSupPr>
+                <m:e>
+                  <m:r>
+                    <w:rPr>
+                      <w:rFonts w:ascii="Cambria Math" w:hAnsi="Cambria Math"/>
+                    </w:rPr>
+                    <m:t>y</m:t>
+                  </m:r>
+                </m:e>
+                <m:sup>
+                  <m:r>
+                    <w:rPr>
+                      <w:rFonts w:ascii="Cambria Math" w:hAnsi="Cambria Math"/>
+                    </w:rPr>
+                    <m:t>2</m:t>
+                  </m:r>
+                </m:sup>
+              </m:sSup>
+            </m:e>
+          </m:d>
+        </m:oMath>
+      </m:oMathPara>
+    </w:p>
+    <w:p>
+      <w:pPr>
+        <w:ind w:firstLineChars="200" w:firstLine="420"/>
+        <w:rPr>
+          <w:rFonts w:hint="eastAsia"/>
+        </w:rPr>
+      </w:pPr>
+      <m:oMath>
+        <m:sSub>
+          <m:sSubPr>
+            <m:ctrlPr>
+              <w:rPr>
+                <w:rFonts w:ascii="Cambria Math" w:hAnsi="Cambria Math"/>
+              </w:rPr>
+            </m:ctrlPr>
+          </m:sSubPr>
+          <m:e>
+            <m:r>
+              <w:rPr>
+                <w:rFonts w:ascii="Cambria Math" w:hAnsi="Cambria Math"/>
+              </w:rPr>
+              <m:t>δ</m:t>
+            </m:r>
+          </m:e>
+          <m:sub>
+            <m:r>
+              <w:rPr>
+                <w:rFonts w:ascii="Cambria Math" w:hAnsi="Cambria Math" w:hint="eastAsia"/>
+              </w:rPr>
+              <m:t>x</m:t>
+            </m:r>
+          </m:sub>
+        </m:sSub>
+        <m:r>
+          <w:rPr>
+            <w:rFonts w:ascii="Cambria Math" w:hAnsi="Cambria Math" w:hint="eastAsia"/>
+          </w:rPr>
+          <m:t>、</m:t>
+        </m:r>
+        <m:sSub>
+          <m:sSubPr>
+            <m:ctrlPr>
+              <w:rPr>
+                <w:rFonts w:ascii="Cambria Math" w:hAnsi="Cambria Math"/>
+              </w:rPr>
+            </m:ctrlPr>
+          </m:sSubPr>
+          <m:e>
+            <m:r>
+              <w:rPr>
+                <w:rFonts w:ascii="Cambria Math" w:hAnsi="Cambria Math"/>
+              </w:rPr>
+              <m:t>δ</m:t>
+            </m:r>
+          </m:e>
+          <m:sub>
+            <m:r>
+              <w:rPr>
+                <w:rFonts w:ascii="Cambria Math" w:hAnsi="Cambria Math" w:hint="eastAsia"/>
+              </w:rPr>
+              <m:t>x</m:t>
+            </m:r>
+          </m:sub>
+        </m:sSub>
+      </m:oMath>
+      <w:r>
+        <w:rPr>
+          <w:rFonts w:hint="eastAsia"/>
+        </w:rPr>
+        <w:t>分别为图像像素点在图像坐标系两个方向上的形变量。模型中的形变可以分为三部分，径向畸变、离心畸变、薄棱角畸变。一般在应用中只取第一部分的畸变，文献指出使用非线性优化算法做摄像机标定时不应引入过多的非线性参数（如模型中的第二</w:t>
+      </w:r>
+      <w:r>
+        <w:rPr>
+          <w:rFonts w:hint="eastAsia"/>
+        </w:rPr>
+        <w:t>项</w:t>
+      </w:r>
+      <w:r>
+        <w:rPr>
+          <w:rFonts w:hint="eastAsia"/>
+        </w:rPr>
+        <w:t>和第三项），否则易引起解的不稳定。</w:t>
+      </w:r>
+    </w:p>
     <w:p>
       <w:pPr>
         <w:pStyle w:val="2"/>
@@ -62,11 +1085,6 @@
       </w:r>
     </w:p>
     <w:p>
-      <w:pPr>
-        <w:rPr>
-          <w:rFonts w:hint="eastAsia"/>
-        </w:rPr>
-      </w:pPr>
       <w:r>
         <w:rPr>
           <w:rFonts w:hint="eastAsia"/>
@@ -88,12 +1106,16 @@
         <w:rPr>
           <w:rFonts w:hint="eastAsia"/>
         </w:rPr>
+        <w:lastRenderedPageBreak/>
         <w:t xml:space="preserve"> </w:t>
       </w:r>
       <w:r>
         <w:t xml:space="preserve">   </w:t>
       </w:r>
       <w:r>
+        <w:rPr>
+          <w:noProof/>
+        </w:rPr>
         <w:drawing>
           <wp:inline distT="0" distB="0" distL="0" distR="0">
             <wp:extent cx="4476750" cy="3746500"/>
@@ -112,7 +1134,7 @@
                     </pic:cNvPicPr>
                   </pic:nvPicPr>
                   <pic:blipFill>
-                    <a:blip r:embed="rId4">
+                    <a:blip r:embed="rId7">
                       <a:extLst>
                         <a:ext uri="{28A0092B-C50C-407E-A947-70E740481C1C}">
                           <a14:useLocalDpi xmlns:a14="http://schemas.microsoft.com/office/drawing/2010/main" val="0"/>
@@ -156,10 +1178,7 @@
         <w:t>成像仪光轴中心的畸变为</w:t>
       </w:r>
       <w:r>
-        <w:t>0，沿着镜头半径方</w:t>
-      </w:r>
-      <w:r>
-        <w:t>向</w:t>
+        <w:t>0，沿着镜头半径方向</w:t>
       </w:r>
       <w:r>
         <w:rPr>
@@ -428,19 +1447,7 @@
             <w:rPr>
               <w:rFonts w:ascii="Cambria Math" w:hAnsi="Cambria Math"/>
             </w:rPr>
-            <m:t>=</m:t>
-          </m:r>
-          <m:r>
-            <w:rPr>
-              <w:rFonts w:ascii="Cambria Math" w:hAnsi="Cambria Math"/>
-            </w:rPr>
-            <m:t>y</m:t>
-          </m:r>
-          <m:r>
-            <w:rPr>
-              <w:rFonts w:ascii="Cambria Math" w:hAnsi="Cambria Math"/>
-            </w:rPr>
-            <m:t>(1+</m:t>
+            <m:t>=y(1+</m:t>
           </m:r>
           <m:sSub>
             <m:sSubPr>
@@ -622,9 +1629,6 @@
     <w:p>
       <w:pPr>
         <w:ind w:firstLineChars="200" w:firstLine="420"/>
-        <w:rPr>
-          <w:rFonts w:hint="eastAsia"/>
-        </w:rPr>
       </w:pPr>
       <w:r>
         <w:rPr>
@@ -722,34 +1726,7 @@
           <w:rPr>
             <w:rFonts w:ascii="Cambria Math" w:hAnsi="Cambria Math"/>
           </w:rPr>
-          <m:t>(</m:t>
-        </m:r>
-        <m:r>
-          <m:rPr>
-            <m:sty m:val="p"/>
-          </m:rPr>
-          <w:rPr>
-            <w:rFonts w:ascii="Cambria Math" w:hAnsi="Cambria Math"/>
-          </w:rPr>
-          <m:t>x</m:t>
-        </m:r>
-        <m:r>
-          <m:rPr>
-            <m:sty m:val="p"/>
-          </m:rPr>
-          <w:rPr>
-            <w:rFonts w:ascii="Cambria Math" w:hAnsi="Cambria Math"/>
-          </w:rPr>
-          <m:t>,</m:t>
-        </m:r>
-        <m:r>
-          <m:rPr>
-            <m:sty m:val="p"/>
-          </m:rPr>
-          <w:rPr>
-            <w:rFonts w:ascii="Cambria Math" w:hAnsi="Cambria Math"/>
-          </w:rPr>
-          <m:t>y</m:t>
+          <m:t>(x,y</m:t>
         </m:r>
         <m:r>
           <w:rPr>
@@ -865,9 +1842,6 @@
     <w:p>
       <w:pPr>
         <w:ind w:firstLineChars="200" w:firstLine="420"/>
-        <w:rPr>
-          <w:rFonts w:hint="eastAsia"/>
-        </w:rPr>
       </w:pPr>
       <w:r>
         <w:rPr>
@@ -876,7 +1850,12 @@
         <w:t>图像径向畸变是成像过程中最主要的畸变</w:t>
       </w:r>
       <w:r>
-        <w:t>,同时也是对成像效果影响最大的畸变。</w:t>
+        <w:t>,同时也是对成像</w:t>
+      </w:r>
+      <w:bookmarkStart w:id="0" w:name="_GoBack"/>
+      <w:bookmarkEnd w:id="0"/>
+      <w:r>
+        <w:t>效果影响最大的畸变。</w:t>
       </w:r>
     </w:p>
     <w:p>
@@ -887,7 +1866,6 @@
         <w:rPr>
           <w:rFonts w:hint="eastAsia"/>
         </w:rPr>
-        <w:lastRenderedPageBreak/>
         <w:t>切向畸变</w:t>
       </w:r>
     </w:p>
@@ -907,6 +1885,10 @@
         <w:ind w:firstLineChars="200" w:firstLine="420"/>
       </w:pPr>
       <w:r>
+        <w:rPr>
+          <w:noProof/>
+        </w:rPr>
+        <w:lastRenderedPageBreak/>
         <w:drawing>
           <wp:inline distT="0" distB="0" distL="0" distR="0">
             <wp:extent cx="4399915" cy="3669665"/>
@@ -925,7 +1907,7 @@
                     </pic:cNvPicPr>
                   </pic:nvPicPr>
                   <pic:blipFill>
-                    <a:blip r:embed="rId5">
+                    <a:blip r:embed="rId8">
                       <a:extLst>
                         <a:ext uri="{28A0092B-C50C-407E-A947-70E740481C1C}">
                           <a14:useLocalDpi xmlns:a14="http://schemas.microsoft.com/office/drawing/2010/main" val="0"/>
@@ -960,17 +1942,11 @@
     <w:p>
       <w:pPr>
         <w:ind w:firstLineChars="200" w:firstLine="420"/>
-        <w:rPr>
-          <w:rFonts w:hint="eastAsia"/>
-        </w:rPr>
       </w:pPr>
     </w:p>
     <w:p>
       <w:pPr>
         <w:ind w:firstLineChars="400" w:firstLine="840"/>
-        <w:rPr>
-          <w:rFonts w:hint="eastAsia"/>
-        </w:rPr>
       </w:pPr>
       <w:r>
         <w:rPr>
@@ -1017,13 +1993,7 @@
             <w:rPr>
               <w:rFonts w:ascii="Cambria Math" w:hAnsi="Cambria Math"/>
             </w:rPr>
-            <m:t>=x</m:t>
-          </m:r>
-          <m:r>
-            <w:rPr>
-              <w:rFonts w:ascii="Cambria Math" w:hAnsi="Cambria Math"/>
-            </w:rPr>
-            <m:t>+[2</m:t>
+            <m:t>=x+[2</m:t>
           </m:r>
           <m:sSub>
             <m:sSubPr>
@@ -1055,13 +2025,7 @@
             <w:rPr>
               <w:rFonts w:ascii="Cambria Math" w:hAnsi="Cambria Math"/>
             </w:rPr>
-            <m:t>y</m:t>
-          </m:r>
-          <m:r>
-            <w:rPr>
-              <w:rFonts w:ascii="Cambria Math" w:hAnsi="Cambria Math"/>
-            </w:rPr>
-            <m:t>+</m:t>
+            <m:t>y+</m:t>
           </m:r>
           <m:sSub>
             <m:sSubPr>
@@ -1129,13 +2093,7 @@
                 <w:rPr>
                   <w:rFonts w:ascii="Cambria Math" w:hAnsi="Cambria Math"/>
                 </w:rPr>
-                <m:t>+</m:t>
-              </m:r>
-              <m:r>
-                <w:rPr>
-                  <w:rFonts w:ascii="Cambria Math" w:hAnsi="Cambria Math"/>
-                </w:rPr>
-                <m:t>2</m:t>
+                <m:t>+2</m:t>
               </m:r>
               <m:sSup>
                 <m:sSupPr>
@@ -1241,13 +2199,7 @@
             <w:rPr>
               <w:rFonts w:ascii="Cambria Math" w:hAnsi="Cambria Math"/>
             </w:rPr>
-            <m:t>x</m:t>
-          </m:r>
-          <m:r>
-            <w:rPr>
-              <w:rFonts w:ascii="Cambria Math" w:hAnsi="Cambria Math"/>
-            </w:rPr>
-            <m:t>+</m:t>
+            <m:t>x+</m:t>
           </m:r>
           <m:sSub>
             <m:sSubPr>
@@ -1367,15 +2319,7 @@
     </w:p>
     <w:p>
       <w:r>
-        <w:t xml:space="preserve">    径向畸变和切向畸变模型中一共有5个畸变参数，在</w:t>
-      </w:r>
-      <w:proofErr w:type="spellStart"/>
-      <w:r>
-        <w:t>Opencv</w:t>
-      </w:r>
-      <w:proofErr w:type="spellEnd"/>
-      <w:r>
-        <w:t>中他们被排列成一个5*1的矩阵，依次包含k1、k2、p1、p2、k3，经常被定义为Mat矩阵的形式</w:t>
+        <w:t xml:space="preserve">    径向畸变和切向畸变模型中一共有5个畸变参数，在Opencv中他们被排列成一个5*1的矩阵，依次包含k1、k2、p1、p2、k3，经常被定义为Mat矩阵的形式</w:t>
       </w:r>
       <w:r>
         <w:rPr>
@@ -1387,9 +2331,6 @@
     <w:p>
       <w:pPr>
         <w:ind w:firstLineChars="200" w:firstLine="420"/>
-        <w:rPr>
-          <w:rFonts w:hint="eastAsia"/>
-        </w:rPr>
       </w:pPr>
       <w:r>
         <w:t>这5个参数就是相机标定中需要确定的相机的5</w:t>
@@ -1421,6 +2362,138 @@
     </w:sectPr>
   </w:body>
 </w:document>
+</file>
+
+<file path=word/endnotes.xml><?xml version="1.0" encoding="utf-8"?>
+<w:endnotes xmlns:wpc="http://schemas.microsoft.com/office/word/2010/wordprocessingCanvas" xmlns:cx="http://schemas.microsoft.com/office/drawing/2014/chartex" xmlns:mc="http://schemas.openxmlformats.org/markup-compatibility/2006" xmlns:o="urn:schemas-microsoft-com:office:office" xmlns:r="http://schemas.openxmlformats.org/officeDocument/2006/relationships" xmlns:m="http://schemas.openxmlformats.org/officeDocument/2006/math" xmlns:v="urn:schemas-microsoft-com:vml" xmlns:wp14="http://schemas.microsoft.com/office/word/2010/wordprocessingDrawing" xmlns:wp="http://schemas.openxmlformats.org/drawingml/2006/wordprocessingDrawing" xmlns:w10="urn:schemas-microsoft-com:office:word" xmlns:w="http://schemas.openxmlformats.org/wordprocessingml/2006/main" xmlns:w14="http://schemas.microsoft.com/office/word/2010/wordml" xmlns:w15="http://schemas.microsoft.com/office/word/2012/wordml" xmlns:w16se="http://schemas.microsoft.com/office/word/2015/wordml/symex" xmlns:wpg="http://schemas.microsoft.com/office/word/2010/wordprocessingGroup" xmlns:wpi="http://schemas.microsoft.com/office/word/2010/wordprocessingInk" xmlns:wne="http://schemas.microsoft.com/office/word/2006/wordml" xmlns:wps="http://schemas.microsoft.com/office/word/2010/wordprocessingShape" mc:Ignorable="w14 w15 w16se wp14">
+  <w:endnote w:type="separator" w:id="-1">
+    <w:p>
+      <w:r>
+        <w:separator/>
+      </w:r>
+    </w:p>
+  </w:endnote>
+  <w:endnote w:type="continuationSeparator" w:id="0">
+    <w:p>
+      <w:r>
+        <w:continuationSeparator/>
+      </w:r>
+    </w:p>
+  </w:endnote>
+</w:endnotes>
+</file>
+
+<file path=word/footnotes.xml><?xml version="1.0" encoding="utf-8"?>
+<w:footnotes xmlns:wpc="http://schemas.microsoft.com/office/word/2010/wordprocessingCanvas" xmlns:cx="http://schemas.microsoft.com/office/drawing/2014/chartex" xmlns:mc="http://schemas.openxmlformats.org/markup-compatibility/2006" xmlns:o="urn:schemas-microsoft-com:office:office" xmlns:r="http://schemas.openxmlformats.org/officeDocument/2006/relationships" xmlns:m="http://schemas.openxmlformats.org/officeDocument/2006/math" xmlns:v="urn:schemas-microsoft-com:vml" xmlns:wp14="http://schemas.microsoft.com/office/word/2010/wordprocessingDrawing" xmlns:wp="http://schemas.openxmlformats.org/drawingml/2006/wordprocessingDrawing" xmlns:w10="urn:schemas-microsoft-com:office:word" xmlns:w="http://schemas.openxmlformats.org/wordprocessingml/2006/main" xmlns:w14="http://schemas.microsoft.com/office/word/2010/wordml" xmlns:w15="http://schemas.microsoft.com/office/word/2012/wordml" xmlns:w16se="http://schemas.microsoft.com/office/word/2015/wordml/symex" xmlns:wpg="http://schemas.microsoft.com/office/word/2010/wordprocessingGroup" xmlns:wpi="http://schemas.microsoft.com/office/word/2010/wordprocessingInk" xmlns:wne="http://schemas.microsoft.com/office/word/2006/wordml" xmlns:wps="http://schemas.microsoft.com/office/word/2010/wordprocessingShape" mc:Ignorable="w14 w15 w16se wp14">
+  <w:footnote w:type="separator" w:id="-1">
+    <w:p>
+      <w:r>
+        <w:separator/>
+      </w:r>
+    </w:p>
+  </w:footnote>
+  <w:footnote w:type="continuationSeparator" w:id="0">
+    <w:p>
+      <w:r>
+        <w:continuationSeparator/>
+      </w:r>
+    </w:p>
+  </w:footnote>
+</w:footnotes>
+</file>
+
+<file path=word/numbering.xml><?xml version="1.0" encoding="utf-8"?>
+<w:numbering xmlns:wpc="http://schemas.microsoft.com/office/word/2010/wordprocessingCanvas" xmlns:cx="http://schemas.microsoft.com/office/drawing/2014/chartex" xmlns:mc="http://schemas.openxmlformats.org/markup-compatibility/2006" xmlns:o="urn:schemas-microsoft-com:office:office" xmlns:r="http://schemas.openxmlformats.org/officeDocument/2006/relationships" xmlns:m="http://schemas.openxmlformats.org/officeDocument/2006/math" xmlns:v="urn:schemas-microsoft-com:vml" xmlns:wp14="http://schemas.microsoft.com/office/word/2010/wordprocessingDrawing" xmlns:wp="http://schemas.openxmlformats.org/drawingml/2006/wordprocessingDrawing" xmlns:w10="urn:schemas-microsoft-com:office:word" xmlns:w="http://schemas.openxmlformats.org/wordprocessingml/2006/main" xmlns:w14="http://schemas.microsoft.com/office/word/2010/wordml" xmlns:w15="http://schemas.microsoft.com/office/word/2012/wordml" xmlns:w16se="http://schemas.microsoft.com/office/word/2015/wordml/symex" xmlns:wpg="http://schemas.microsoft.com/office/word/2010/wordprocessingGroup" xmlns:wpi="http://schemas.microsoft.com/office/word/2010/wordprocessingInk" xmlns:wne="http://schemas.microsoft.com/office/word/2006/wordml" xmlns:wps="http://schemas.microsoft.com/office/word/2010/wordprocessingShape" mc:Ignorable="w14 w15 w16se wp14">
+  <w:abstractNum w:abstractNumId="0" w15:restartNumberingAfterBreak="0">
+    <w:nsid w:val="3666136E"/>
+    <w:multiLevelType w:val="hybridMultilevel"/>
+    <w:tmpl w:val="51441950"/>
+    <w:lvl w:ilvl="0" w:tplc="04090019">
+      <w:start w:val="1"/>
+      <w:numFmt w:val="lowerLetter"/>
+      <w:lvlText w:val="%1)"/>
+      <w:lvlJc w:val="left"/>
+      <w:pPr>
+        <w:ind w:left="840" w:hanging="420"/>
+      </w:pPr>
+    </w:lvl>
+    <w:lvl w:ilvl="1" w:tplc="04090019" w:tentative="1">
+      <w:start w:val="1"/>
+      <w:numFmt w:val="lowerLetter"/>
+      <w:lvlText w:val="%2)"/>
+      <w:lvlJc w:val="left"/>
+      <w:pPr>
+        <w:ind w:left="1260" w:hanging="420"/>
+      </w:pPr>
+    </w:lvl>
+    <w:lvl w:ilvl="2" w:tplc="0409001B" w:tentative="1">
+      <w:start w:val="1"/>
+      <w:numFmt w:val="lowerRoman"/>
+      <w:lvlText w:val="%3."/>
+      <w:lvlJc w:val="right"/>
+      <w:pPr>
+        <w:ind w:left="1680" w:hanging="420"/>
+      </w:pPr>
+    </w:lvl>
+    <w:lvl w:ilvl="3" w:tplc="0409000F" w:tentative="1">
+      <w:start w:val="1"/>
+      <w:numFmt w:val="decimal"/>
+      <w:lvlText w:val="%4."/>
+      <w:lvlJc w:val="left"/>
+      <w:pPr>
+        <w:ind w:left="2100" w:hanging="420"/>
+      </w:pPr>
+    </w:lvl>
+    <w:lvl w:ilvl="4" w:tplc="04090019" w:tentative="1">
+      <w:start w:val="1"/>
+      <w:numFmt w:val="lowerLetter"/>
+      <w:lvlText w:val="%5)"/>
+      <w:lvlJc w:val="left"/>
+      <w:pPr>
+        <w:ind w:left="2520" w:hanging="420"/>
+      </w:pPr>
+    </w:lvl>
+    <w:lvl w:ilvl="5" w:tplc="0409001B" w:tentative="1">
+      <w:start w:val="1"/>
+      <w:numFmt w:val="lowerRoman"/>
+      <w:lvlText w:val="%6."/>
+      <w:lvlJc w:val="right"/>
+      <w:pPr>
+        <w:ind w:left="2940" w:hanging="420"/>
+      </w:pPr>
+    </w:lvl>
+    <w:lvl w:ilvl="6" w:tplc="0409000F" w:tentative="1">
+      <w:start w:val="1"/>
+      <w:numFmt w:val="decimal"/>
+      <w:lvlText w:val="%7."/>
+      <w:lvlJc w:val="left"/>
+      <w:pPr>
+        <w:ind w:left="3360" w:hanging="420"/>
+      </w:pPr>
+    </w:lvl>
+    <w:lvl w:ilvl="7" w:tplc="04090019" w:tentative="1">
+      <w:start w:val="1"/>
+      <w:numFmt w:val="lowerLetter"/>
+      <w:lvlText w:val="%8)"/>
+      <w:lvlJc w:val="left"/>
+      <w:pPr>
+        <w:ind w:left="3780" w:hanging="420"/>
+      </w:pPr>
+    </w:lvl>
+    <w:lvl w:ilvl="8" w:tplc="0409001B" w:tentative="1">
+      <w:start w:val="1"/>
+      <w:numFmt w:val="lowerRoman"/>
+      <w:lvlText w:val="%9."/>
+      <w:lvlJc w:val="right"/>
+      <w:pPr>
+        <w:ind w:left="4200" w:hanging="420"/>
+      </w:pPr>
+    </w:lvl>
+  </w:abstractNum>
+  <w:num w:numId="1">
+    <w:abstractNumId w:val="0"/>
+  </w:num>
+</w:numbering>
 </file>
 
 <file path=word/styles.xml><?xml version="1.0" encoding="utf-8"?>
@@ -1866,6 +2939,7 @@
   <w:style w:type="character" w:default="1" w:styleId="a0">
     <w:name w:val="Default Paragraph Font"/>
     <w:uiPriority w:val="1"/>
+    <w:semiHidden/>
     <w:unhideWhenUsed/>
   </w:style>
   <w:style w:type="table" w:default="1" w:styleId="a1">
@@ -1926,6 +3000,81 @@
     <w:rPr>
       <w:color w:val="808080"/>
     </w:rPr>
+  </w:style>
+  <w:style w:type="paragraph" w:styleId="a4">
+    <w:name w:val="header"/>
+    <w:basedOn w:val="a"/>
+    <w:link w:val="a5"/>
+    <w:uiPriority w:val="99"/>
+    <w:unhideWhenUsed/>
+    <w:rsid w:val="0074626E"/>
+    <w:pPr>
+      <w:pBdr>
+        <w:bottom w:val="single" w:sz="6" w:space="1" w:color="auto"/>
+      </w:pBdr>
+      <w:tabs>
+        <w:tab w:val="center" w:pos="4153"/>
+        <w:tab w:val="right" w:pos="8306"/>
+      </w:tabs>
+      <w:snapToGrid w:val="0"/>
+      <w:jc w:val="center"/>
+    </w:pPr>
+    <w:rPr>
+      <w:sz w:val="18"/>
+      <w:szCs w:val="18"/>
+    </w:rPr>
+  </w:style>
+  <w:style w:type="character" w:customStyle="1" w:styleId="a5">
+    <w:name w:val="页眉 字符"/>
+    <w:basedOn w:val="a0"/>
+    <w:link w:val="a4"/>
+    <w:uiPriority w:val="99"/>
+    <w:rsid w:val="0074626E"/>
+    <w:rPr>
+      <w:sz w:val="18"/>
+      <w:szCs w:val="18"/>
+    </w:rPr>
+  </w:style>
+  <w:style w:type="paragraph" w:styleId="a6">
+    <w:name w:val="footer"/>
+    <w:basedOn w:val="a"/>
+    <w:link w:val="a7"/>
+    <w:uiPriority w:val="99"/>
+    <w:unhideWhenUsed/>
+    <w:rsid w:val="0074626E"/>
+    <w:pPr>
+      <w:tabs>
+        <w:tab w:val="center" w:pos="4153"/>
+        <w:tab w:val="right" w:pos="8306"/>
+      </w:tabs>
+      <w:snapToGrid w:val="0"/>
+      <w:jc w:val="left"/>
+    </w:pPr>
+    <w:rPr>
+      <w:sz w:val="18"/>
+      <w:szCs w:val="18"/>
+    </w:rPr>
+  </w:style>
+  <w:style w:type="character" w:customStyle="1" w:styleId="a7">
+    <w:name w:val="页脚 字符"/>
+    <w:basedOn w:val="a0"/>
+    <w:link w:val="a6"/>
+    <w:uiPriority w:val="99"/>
+    <w:rsid w:val="0074626E"/>
+    <w:rPr>
+      <w:sz w:val="18"/>
+      <w:szCs w:val="18"/>
+    </w:rPr>
+  </w:style>
+  <w:style w:type="paragraph" w:styleId="a8">
+    <w:name w:val="List Paragraph"/>
+    <w:basedOn w:val="a"/>
+    <w:uiPriority w:val="34"/>
+    <w:qFormat/>
+    <w:rsid w:val="0074626E"/>
+    <w:pPr>
+      <w:ind w:firstLineChars="200" w:firstLine="420"/>
+    </w:pPr>
   </w:style>
 </w:styles>
 </file>

</xml_diff>